<commit_message>
Explanations.docx: Finished point #4.
</commit_message>
<xml_diff>
--- a/Classification/Explanations.docx
+++ b/Classification/Explanations.docx
@@ -199,6 +199,72 @@
         </w:rPr>
       </w:pPr>
       <w:r>
+        <w:rPr>
+          <w:rFonts w:hint="cs"/>
+          <w:rtl/>
+        </w:rPr>
+        <w:t xml:space="preserve">סביבת עבודה של </w:t>
+      </w:r>
+      <w:r>
+        <w:t>Eclipse</w:t>
+      </w:r>
+      <w:r>
+        <w:rPr>
+          <w:rFonts w:hint="cs"/>
+          <w:rtl/>
+        </w:rPr>
+        <w:t xml:space="preserve"> </w:t>
+      </w:r>
+      <w:r>
+        <w:rPr>
+          <w:rtl/>
+        </w:rPr>
+        <w:t>–</w:t>
+      </w:r>
+      <w:r>
+        <w:rPr>
+          <w:rFonts w:hint="cs"/>
+          <w:rtl/>
+        </w:rPr>
+        <w:t xml:space="preserve"> יותר נכון, כמה פרויקטים של </w:t>
+      </w:r>
+      <w:r>
+        <w:t>Eclipse</w:t>
+      </w:r>
+      <w:r>
+        <w:rPr>
+          <w:rFonts w:hint="cs"/>
+          <w:rtl/>
+        </w:rPr>
+        <w:t xml:space="preserve">, אשר כבר </w:t>
+      </w:r>
+      <w:proofErr w:type="spellStart"/>
+      <w:r>
+        <w:rPr>
+          <w:rFonts w:hint="cs"/>
+          <w:rtl/>
+        </w:rPr>
+        <w:t>מקונפגים</w:t>
+      </w:r>
+      <w:proofErr w:type="spellEnd"/>
+      <w:r>
+        <w:rPr>
+          <w:rFonts w:hint="cs"/>
+          <w:rtl/>
+        </w:rPr>
+        <w:t xml:space="preserve"> באופן שמאפשר לעשות </w:t>
+      </w:r>
+      <w:r>
+        <w:t>build</w:t>
+      </w:r>
+      <w:r>
+        <w:rPr>
+          <w:rFonts w:hint="cs"/>
+          <w:rtl/>
+        </w:rPr>
+        <w:t xml:space="preserve"> ל-</w:t>
+      </w:r>
+      <w:r>
         <w:t>Kernel Module</w:t>
       </w:r>
       <w:r>
@@ -206,7 +272,24 @@
           <w:rFonts w:hint="cs"/>
           <w:rtl/>
         </w:rPr>
-        <w:t xml:space="preserve"> עבור </w:t>
+        <w:t xml:space="preserve"> ולקוד ++</w:t>
+      </w:r>
+      <w:r>
+        <w:t>C</w:t>
+      </w:r>
+      <w:r>
+        <w:rPr>
+          <w:rFonts w:hint="cs"/>
+          <w:rtl/>
+        </w:rPr>
+        <w:t xml:space="preserve"> של אפליקצי</w:t>
+      </w:r>
+      <w:r>
+        <w:rPr>
+          <w:rFonts w:hint="cs"/>
+          <w:rtl/>
+        </w:rPr>
+        <w:t xml:space="preserve">ית </w:t>
       </w:r>
       <w:r>
         <w:t>Android</w:t>
@@ -216,62 +299,53 @@
           <w:rFonts w:hint="cs"/>
           <w:rtl/>
         </w:rPr>
-        <w:t xml:space="preserve"> (עבור ה-</w:t>
-      </w:r>
-      <w:r>
-        <w:t>Kernel</w:t>
-      </w:r>
-      <w:r>
-        <w:rPr>
-          <w:rFonts w:hint="cs"/>
-          <w:rtl/>
-        </w:rPr>
-        <w:t xml:space="preserve"> אשר גם נוכח; לא בטוח שזה יעבוד בגרסאות אחרות) בשם "</w:t>
-      </w:r>
-      <w:proofErr w:type="spellStart"/>
-      <w:r>
-        <w:t>MemAccess</w:t>
-      </w:r>
-      <w:proofErr w:type="spellEnd"/>
-      <w:r>
-        <w:rPr>
-          <w:rFonts w:hint="cs"/>
-          <w:rtl/>
-        </w:rPr>
-        <w:t>", אשר יוצר התקן במערכת בשם "</w:t>
-      </w:r>
-      <w:r>
-        <w:t>/</w:t>
-      </w:r>
-      <w:proofErr w:type="spellStart"/>
-      <w:r>
-        <w:t>dev</w:t>
-      </w:r>
-      <w:proofErr w:type="spellEnd"/>
-      <w:r>
-        <w:t>/</w:t>
-      </w:r>
-      <w:proofErr w:type="spellStart"/>
-      <w:r>
-        <w:t>MemAccess</w:t>
-      </w:r>
-      <w:proofErr w:type="spellEnd"/>
-      <w:r>
-        <w:rPr>
-          <w:rFonts w:hint="cs"/>
-          <w:rtl/>
-        </w:rPr>
-        <w:t>" שדרכו ניתן לקרוא ב-</w:t>
-      </w:r>
-      <w:r>
-        <w:t>User Space</w:t>
-      </w:r>
-      <w:r>
-        <w:rPr>
-          <w:rFonts w:hint="cs"/>
-          <w:rtl/>
-        </w:rPr>
-        <w:t xml:space="preserve"> מכתובת זיכרון פיזית קבועה מראש.</w:t>
+        <w:t xml:space="preserve"> מתוך </w:t>
+      </w:r>
+      <w:r>
+        <w:t>Eclipse</w:t>
+      </w:r>
+      <w:r>
+        <w:rPr>
+          <w:rFonts w:hint="cs"/>
+          <w:rtl/>
+        </w:rPr>
+        <w:t>. כמו-כן, זה מאפשר לטעון</w:t>
+      </w:r>
+      <w:r>
+        <w:rPr>
+          <w:rFonts w:hint="cs"/>
+          <w:rtl/>
+        </w:rPr>
+        <w:t xml:space="preserve"> </w:t>
+      </w:r>
+      <w:r>
+        <w:t>Kernel Module</w:t>
+      </w:r>
+      <w:r>
+        <w:t>s</w:t>
+      </w:r>
+      <w:r>
+        <w:rPr>
+          <w:rFonts w:hint="cs"/>
+          <w:rtl/>
+        </w:rPr>
+        <w:t xml:space="preserve"> </w:t>
+      </w:r>
+      <w:proofErr w:type="spellStart"/>
+      <w:r>
+        <w:rPr>
+          <w:rFonts w:hint="cs"/>
+          <w:rtl/>
+        </w:rPr>
+        <w:t>לאמולטור</w:t>
+      </w:r>
+      <w:proofErr w:type="spellEnd"/>
+      <w:r>
+        <w:rPr>
+          <w:rFonts w:hint="cs"/>
+          <w:rtl/>
+        </w:rPr>
+        <w:t xml:space="preserve"> שרץ כרגע (ולהעיף אותו מהזיכרון אם הוא כבר היה שם).</w:t>
       </w:r>
     </w:p>
     <w:p>
@@ -286,11 +360,14 @@
         </w:rPr>
       </w:pPr>
       <w:r>
-        <w:rPr>
-          <w:rFonts w:hint="cs"/>
-          <w:rtl/>
-        </w:rPr>
-        <w:t>אפליקציה ל-</w:t>
+        <w:t>Kernel Module</w:t>
+      </w:r>
+      <w:r>
+        <w:rPr>
+          <w:rFonts w:hint="cs"/>
+          <w:rtl/>
+        </w:rPr>
+        <w:t xml:space="preserve"> עבור </w:t>
       </w:r>
       <w:r>
         <w:t>Android</w:t>
@@ -300,106 +377,7 @@
           <w:rFonts w:hint="cs"/>
           <w:rtl/>
         </w:rPr>
-        <w:t xml:space="preserve"> בשם "</w:t>
-      </w:r>
-      <w:proofErr w:type="spellStart"/>
-      <w:r>
-        <w:t>WekaWrapper</w:t>
-      </w:r>
-      <w:proofErr w:type="spellEnd"/>
-      <w:r>
-        <w:rPr>
-          <w:rFonts w:hint="cs"/>
-          <w:rtl/>
-        </w:rPr>
-        <w:t xml:space="preserve">" אשר מכילה את </w:t>
-      </w:r>
-      <w:proofErr w:type="spellStart"/>
-      <w:r>
-        <w:t>Weka</w:t>
-      </w:r>
-      <w:proofErr w:type="spellEnd"/>
-      <w:r>
-        <w:rPr>
-          <w:rFonts w:hint="cs"/>
-          <w:rtl/>
-        </w:rPr>
-        <w:t xml:space="preserve"> כמודול (כרגע היא לא עושה איתו כלום, אבל זה מתקמפל</w:t>
-      </w:r>
-      <w:r>
-        <w:rPr>
-          <w:rFonts w:hint="cs"/>
-          <w:rtl/>
-        </w:rPr>
-        <w:t>), ואשר יכולה להפעיל קוד ב-++</w:t>
-      </w:r>
-      <w:r>
-        <w:t>C</w:t>
-      </w:r>
-      <w:r>
-        <w:rPr>
-          <w:rFonts w:hint="cs"/>
-          <w:rtl/>
-        </w:rPr>
-        <w:t xml:space="preserve"> שנמצא בה, שמשתמש ב-</w:t>
-      </w:r>
-      <w:r>
-        <w:t>Kernel Module</w:t>
-      </w:r>
-      <w:r>
-        <w:rPr>
-          <w:rFonts w:hint="cs"/>
-          <w:rtl/>
-        </w:rPr>
-        <w:t xml:space="preserve"> הנ"ל ע"מ לקרוא מידע מהזיכרון הפיזי.</w:t>
-      </w:r>
-    </w:p>
-    <w:p>
-      <w:pPr>
-        <w:pStyle w:val="ListParagraph"/>
-        <w:rPr>
-          <w:rFonts w:hint="cs"/>
-          <w:rtl/>
-        </w:rPr>
-      </w:pPr>
-      <w:r>
-        <w:rPr>
-          <w:rFonts w:hint="cs"/>
-          <w:b/>
-          <w:bCs/>
-          <w:rtl/>
-        </w:rPr>
-        <w:t>בקיצור</w:t>
-      </w:r>
-      <w:r>
-        <w:rPr>
-          <w:rFonts w:hint="cs"/>
-          <w:rtl/>
-        </w:rPr>
-        <w:t xml:space="preserve"> </w:t>
-      </w:r>
-      <w:r>
-        <w:rPr>
-          <w:rtl/>
-        </w:rPr>
-        <w:t>–</w:t>
-      </w:r>
-      <w:r>
-        <w:rPr>
-          <w:rFonts w:hint="cs"/>
-          <w:rtl/>
-        </w:rPr>
-        <w:t xml:space="preserve"> זו אפליקציית </w:t>
-      </w:r>
-      <w:r>
-        <w:t>Java</w:t>
-      </w:r>
-      <w:r>
-        <w:rPr>
-          <w:rFonts w:hint="cs"/>
-          <w:rtl/>
-        </w:rPr>
-        <w:t xml:space="preserve"> שמצליחה לגשת לכתובת קבועה בזיכרון ולקרוא ממנה, כאשר היא נמצאת באזור הזיכרון של ה-</w:t>
+        <w:t xml:space="preserve"> (עבור ה-</w:t>
       </w:r>
       <w:r>
         <w:t>Kernel</w:t>
@@ -409,7 +387,45 @@
           <w:rFonts w:hint="cs"/>
           <w:rtl/>
         </w:rPr>
-        <w:t>.</w:t>
+        <w:t xml:space="preserve"> אשר גם נוכח; לא בטוח שזה יעבוד בגרסאות אחרות) בשם "</w:t>
+      </w:r>
+      <w:r>
+        <w:t>MemAccess</w:t>
+      </w:r>
+      <w:r>
+        <w:rPr>
+          <w:rFonts w:hint="cs"/>
+          <w:rtl/>
+        </w:rPr>
+        <w:t>", אשר יוצר התקן במערכת בשם "</w:t>
+      </w:r>
+      <w:r>
+        <w:t>/</w:t>
+      </w:r>
+      <w:proofErr w:type="spellStart"/>
+      <w:r>
+        <w:t>dev</w:t>
+      </w:r>
+      <w:proofErr w:type="spellEnd"/>
+      <w:r>
+        <w:t>/MemAccess</w:t>
+      </w:r>
+      <w:r>
+        <w:rPr>
+          <w:rFonts w:hint="cs"/>
+          <w:rtl/>
+        </w:rPr>
+        <w:t>" שדרכו ניתן לקרוא ב-</w:t>
+      </w:r>
+      <w:r>
+        <w:t>User Space</w:t>
+      </w:r>
+      <w:r>
+        <w:rPr>
+          <w:rFonts w:hint="cs"/>
+          <w:rtl/>
+        </w:rPr>
+        <w:t xml:space="preserve"> מכתובת זיכרון פיזית קבועה מראש.</w:t>
       </w:r>
     </w:p>
     <w:p>
@@ -428,10 +444,86 @@
           <w:rFonts w:hint="cs"/>
           <w:rtl/>
         </w:rPr>
-        <w:t xml:space="preserve">סביבת עבודה של </w:t>
-      </w:r>
-      <w:r>
-        <w:t>Eclipse</w:t>
+        <w:t>אפליקציה ל-</w:t>
+      </w:r>
+      <w:r>
+        <w:t>Android</w:t>
+      </w:r>
+      <w:r>
+        <w:rPr>
+          <w:rFonts w:hint="cs"/>
+          <w:rtl/>
+        </w:rPr>
+        <w:t xml:space="preserve"> בשם "</w:t>
+      </w:r>
+      <w:proofErr w:type="spellStart"/>
+      <w:r>
+        <w:t>WekaWrapper</w:t>
+      </w:r>
+      <w:proofErr w:type="spellEnd"/>
+      <w:r>
+        <w:rPr>
+          <w:rFonts w:hint="cs"/>
+          <w:rtl/>
+        </w:rPr>
+        <w:t xml:space="preserve">" אשר מכילה את </w:t>
+      </w:r>
+      <w:proofErr w:type="spellStart"/>
+      <w:r>
+        <w:t>Weka</w:t>
+      </w:r>
+      <w:proofErr w:type="spellEnd"/>
+      <w:r>
+        <w:rPr>
+          <w:rFonts w:hint="cs"/>
+          <w:rtl/>
+        </w:rPr>
+        <w:t xml:space="preserve"> כמודול (כרגע היא לא עושה איתו כלום, אבל זה מתקמפל</w:t>
+      </w:r>
+      <w:r>
+        <w:rPr>
+          <w:rFonts w:hint="cs"/>
+          <w:rtl/>
+        </w:rPr>
+        <w:t>), ואשר יכולה להפעיל קוד ב-++</w:t>
+      </w:r>
+      <w:r>
+        <w:t>C</w:t>
+      </w:r>
+      <w:r>
+        <w:rPr>
+          <w:rFonts w:hint="cs"/>
+          <w:rtl/>
+        </w:rPr>
+        <w:t xml:space="preserve"> שנמצא בה, שמשתמש ב-</w:t>
+      </w:r>
+      <w:r>
+        <w:t>Kernel Module</w:t>
+      </w:r>
+      <w:r>
+        <w:rPr>
+          <w:rFonts w:hint="cs"/>
+          <w:rtl/>
+        </w:rPr>
+        <w:t xml:space="preserve"> הנ"ל ע"מ לקרוא מידע מהזיכרון הפיזי.</w:t>
+      </w:r>
+    </w:p>
+    <w:p>
+      <w:pPr>
+        <w:pStyle w:val="ListParagraph"/>
+        <w:rPr>
+          <w:rFonts w:hint="cs"/>
+          <w:rtl/>
+        </w:rPr>
+      </w:pPr>
+      <w:r>
+        <w:rPr>
+          <w:rFonts w:hint="cs"/>
+          <w:b/>
+          <w:bCs/>
+          <w:rtl/>
+        </w:rPr>
+        <w:t>בקיצור</w:t>
       </w:r>
       <w:r>
         <w:rPr>
@@ -451,106 +543,27 @@
           <w:rFonts w:hint="cs"/>
           <w:rtl/>
         </w:rPr>
-        <w:t xml:space="preserve"> יותר </w:t>
-      </w:r>
-      <w:r>
-        <w:rPr>
-          <w:rFonts w:hint="cs"/>
-          <w:rtl/>
-        </w:rPr>
-        <w:t xml:space="preserve">נכון, כמה פרויקטים של </w:t>
-      </w:r>
-      <w:r>
-        <w:t>Eclipse</w:t>
-      </w:r>
-      <w:r>
-        <w:rPr>
-          <w:rFonts w:hint="cs"/>
-          <w:rtl/>
-        </w:rPr>
-        <w:t xml:space="preserve">, אשר כבר </w:t>
-      </w:r>
-      <w:proofErr w:type="spellStart"/>
-      <w:r>
-        <w:rPr>
-          <w:rFonts w:hint="cs"/>
-          <w:rtl/>
-        </w:rPr>
-        <w:t>מקונפגים</w:t>
-      </w:r>
-      <w:proofErr w:type="spellEnd"/>
-      <w:r>
-        <w:rPr>
-          <w:rFonts w:hint="cs"/>
-          <w:rtl/>
-        </w:rPr>
-        <w:t xml:space="preserve"> באופן שמאפשר לעשות </w:t>
-      </w:r>
-      <w:r>
-        <w:t>build</w:t>
-      </w:r>
-      <w:r>
-        <w:rPr>
-          <w:rFonts w:hint="cs"/>
-          <w:rtl/>
-        </w:rPr>
-        <w:t xml:space="preserve"> ל-</w:t>
-      </w:r>
-      <w:r>
-        <w:t>Kernel Module</w:t>
-      </w:r>
-      <w:r>
-        <w:rPr>
-          <w:rFonts w:hint="cs"/>
-          <w:rtl/>
-        </w:rPr>
-        <w:t xml:space="preserve"> ולקוד ה-++</w:t>
-      </w:r>
-      <w:r>
-        <w:t>C</w:t>
-      </w:r>
-      <w:r>
-        <w:rPr>
-          <w:rFonts w:hint="cs"/>
-          <w:rtl/>
-        </w:rPr>
-        <w:t xml:space="preserve"> של האפליקציה מתוך </w:t>
-      </w:r>
-      <w:r>
-        <w:t>Eclipse</w:t>
-      </w:r>
-      <w:r>
-        <w:rPr>
-          <w:rFonts w:hint="cs"/>
-          <w:rtl/>
-        </w:rPr>
-        <w:t>. כמו-כן, זה מאפשר לטעון את ה-</w:t>
-      </w:r>
-      <w:r>
-        <w:t>Kernel Module</w:t>
-      </w:r>
-      <w:r>
-        <w:rPr>
-          <w:rFonts w:hint="cs"/>
-          <w:rtl/>
-        </w:rPr>
-        <w:t xml:space="preserve"> </w:t>
-      </w:r>
-      <w:proofErr w:type="spellStart"/>
-      <w:r>
-        <w:rPr>
-          <w:rFonts w:hint="cs"/>
-          <w:rtl/>
-        </w:rPr>
-        <w:t>לאמולטור</w:t>
-      </w:r>
-      <w:proofErr w:type="spellEnd"/>
-      <w:r>
-        <w:rPr>
-          <w:rFonts w:hint="cs"/>
-          <w:rtl/>
-        </w:rPr>
-        <w:t xml:space="preserve"> שרץ כרגע (ולהעיף אותו מהזיכרון אם הוא כבר היה שם).</w:t>
+        <w:t xml:space="preserve"> זו אפליקציית </w:t>
+      </w:r>
+      <w:r>
+        <w:t>Java</w:t>
+      </w:r>
+      <w:r>
+        <w:rPr>
+          <w:rFonts w:hint="cs"/>
+          <w:rtl/>
+        </w:rPr>
+        <w:t xml:space="preserve"> שמצליחה לגשת לכתובת קבועה בזיכרון ולקרוא ממנה, כאשר היא נמצאת באזור הזיכרון של ה-</w:t>
+      </w:r>
+      <w:r>
+        <w:t>Kernel</w:t>
+      </w:r>
+      <w:r>
+        <w:rPr>
+          <w:rFonts w:hint="cs"/>
+          <w:rtl/>
+        </w:rPr>
+        <w:t>.</w:t>
       </w:r>
     </w:p>
     <w:p>
@@ -4748,11 +4761,9 @@
         </w:rPr>
         <w:t>לשם כך היה עליי לשנות כמה דברים ב-</w:t>
       </w:r>
-      <w:proofErr w:type="spellStart"/>
       <w:r>
         <w:t>Makefile</w:t>
       </w:r>
-      <w:proofErr w:type="spellEnd"/>
       <w:r>
         <w:rPr>
           <w:rFonts w:hint="cs"/>
@@ -4773,11 +4784,9 @@
         </w:rPr>
         <w:t>כמובן, כיוון שכבר שיניתי אותם, אתם יכולים פשוט להתבסס על ה-</w:t>
       </w:r>
-      <w:proofErr w:type="spellStart"/>
       <w:r>
         <w:t>Makefile</w:t>
       </w:r>
-      <w:proofErr w:type="spellEnd"/>
       <w:r>
         <w:rPr>
           <w:rFonts w:hint="cs"/>
@@ -4818,11 +4827,9 @@
         </w:rPr>
         <w:t>" ב-</w:t>
       </w:r>
-      <w:proofErr w:type="spellStart"/>
       <w:r>
         <w:t>Makefile</w:t>
       </w:r>
-      <w:proofErr w:type="spellEnd"/>
       <w:r>
         <w:rPr>
           <w:rFonts w:hint="cs"/>
@@ -4874,11 +4881,9 @@
         </w:rPr>
         <w:t>" ב-</w:t>
       </w:r>
-      <w:proofErr w:type="spellStart"/>
       <w:r>
         <w:t>Makefile</w:t>
       </w:r>
-      <w:proofErr w:type="spellEnd"/>
       <w:r>
         <w:rPr>
           <w:rFonts w:hint="cs"/>
@@ -5609,7 +5614,14 @@
           <w:rFonts w:hint="cs"/>
           <w:rtl/>
         </w:rPr>
-        <w:t xml:space="preserve">3. הכנת </w:t>
+        <w:t>3</w:t>
+      </w:r>
+      <w:r>
+        <w:rPr>
+          <w:rFonts w:hint="cs"/>
+          <w:rtl/>
+        </w:rPr>
+        <w:t xml:space="preserve">. הכנת </w:t>
       </w:r>
       <w:r>
         <w:t>Eclipse</w:t>
@@ -7154,32 +7166,6 @@
     </w:p>
     <w:p>
       <w:pPr>
-        <w:rPr>
-          <w:rFonts w:hint="cs"/>
-          <w:rtl/>
-        </w:rPr>
-      </w:pPr>
-      <w:bookmarkStart w:id="0" w:name="_GoBack"/>
-      <w:bookmarkEnd w:id="0"/>
-    </w:p>
-    <w:p>
-      <w:pPr>
-        <w:rPr>
-          <w:rFonts w:hint="cs"/>
-          <w:rtl/>
-        </w:rPr>
-      </w:pPr>
-    </w:p>
-    <w:p>
-      <w:pPr>
-        <w:rPr>
-          <w:rFonts w:hint="cs"/>
-          <w:rtl/>
-        </w:rPr>
-      </w:pPr>
-    </w:p>
-    <w:p>
-      <w:pPr>
         <w:pStyle w:val="Heading1"/>
         <w:rPr>
           <w:rFonts w:hint="cs"/>
@@ -7201,15 +7187,7 @@
         <w:t xml:space="preserve">. </w:t>
       </w:r>
       <w:r>
-        <w:t xml:space="preserve">The </w:t>
-      </w:r>
-      <w:proofErr w:type="spellStart"/>
-      <w:r>
-        <w:t>MemAccess</w:t>
-      </w:r>
-      <w:proofErr w:type="spellEnd"/>
-      <w:r>
-        <w:t xml:space="preserve"> Kernel Module</w:t>
+        <w:t>The MemAccess Kernel Module</w:t>
       </w:r>
     </w:p>
     <w:p>
@@ -7246,7 +7224,252 @@
           <w:bCs/>
           <w:color w:val="E36C0A" w:themeColor="accent6" w:themeShade="BF"/>
         </w:rPr>
-        <w:t>Workspace/</w:t>
+        <w:t>Workspace/MemAccess</w:t>
+      </w:r>
+      <w:r>
+        <w:rPr>
+          <w:rFonts w:hint="cs"/>
+          <w:rtl/>
+        </w:rPr>
+        <w:t>"</w:t>
+      </w:r>
+      <w:r>
+        <w:rPr>
+          <w:rFonts w:hint="cs"/>
+          <w:rtl/>
+        </w:rPr>
+        <w:t>.</w:t>
+      </w:r>
+      <w:r>
+        <w:rPr>
+          <w:rtl/>
+        </w:rPr>
+        <w:br/>
+      </w:r>
+      <w:r>
+        <w:rPr>
+          <w:rFonts w:hint="cs"/>
+          <w:rtl/>
+        </w:rPr>
+        <w:t>כמו-כן, התיקייה כוללת קבצי פרוי</w:t>
+      </w:r>
+      <w:r>
+        <w:rPr>
+          <w:rFonts w:hint="cs"/>
+          <w:rtl/>
+        </w:rPr>
+        <w:t xml:space="preserve">קט עבור </w:t>
+      </w:r>
+      <w:r>
+        <w:t>Eclipse</w:t>
+      </w:r>
+      <w:r>
+        <w:rPr>
+          <w:rFonts w:hint="cs"/>
+          <w:rtl/>
+        </w:rPr>
+        <w:t xml:space="preserve"> וקובץ </w:t>
+      </w:r>
+      <w:r>
+        <w:t>Makefile</w:t>
+      </w:r>
+      <w:r>
+        <w:rPr>
+          <w:rFonts w:hint="cs"/>
+          <w:rtl/>
+        </w:rPr>
+        <w:t xml:space="preserve"> בשביל הבנייה ובשביל טעינת המודול </w:t>
+      </w:r>
+      <w:proofErr w:type="spellStart"/>
+      <w:r>
+        <w:rPr>
+          <w:rFonts w:hint="cs"/>
+          <w:rtl/>
+        </w:rPr>
+        <w:t>לאמולטור</w:t>
+      </w:r>
+      <w:proofErr w:type="spellEnd"/>
+      <w:r>
+        <w:rPr>
+          <w:rFonts w:hint="cs"/>
+          <w:rtl/>
+        </w:rPr>
+        <w:t xml:space="preserve"> פועל (או למכשיר מחובר, אם הוא מאפשר זאת).</w:t>
+      </w:r>
+    </w:p>
+    <w:p>
+      <w:pPr>
+        <w:pStyle w:val="Heading2"/>
+        <w:rPr>
+          <w:rFonts w:hint="cs"/>
+          <w:rtl/>
+        </w:rPr>
+      </w:pPr>
+      <w:r>
+        <w:rPr>
+          <w:rFonts w:hint="cs"/>
+          <w:rtl/>
+        </w:rPr>
+        <w:t>תיאור פעולת המודול</w:t>
+      </w:r>
+    </w:p>
+    <w:p>
+      <w:pPr>
+        <w:rPr>
+          <w:rFonts w:hint="cs"/>
+          <w:rtl/>
+        </w:rPr>
+      </w:pPr>
+      <w:r>
+        <w:rPr>
+          <w:rFonts w:hint="cs"/>
+          <w:rtl/>
+        </w:rPr>
+        <w:t xml:space="preserve">המודול הוא למעשה </w:t>
+      </w:r>
+      <w:r>
+        <w:t>driver</w:t>
+      </w:r>
+      <w:r>
+        <w:rPr>
+          <w:rFonts w:hint="cs"/>
+          <w:rtl/>
+        </w:rPr>
+        <w:t>.</w:t>
+      </w:r>
+      <w:r>
+        <w:rPr>
+          <w:rtl/>
+        </w:rPr>
+        <w:br/>
+      </w:r>
+      <w:r>
+        <w:rPr>
+          <w:rFonts w:hint="cs"/>
+          <w:rtl/>
+        </w:rPr>
+        <w:t xml:space="preserve">הוא מגדיר </w:t>
+      </w:r>
+      <w:r>
+        <w:t>device</w:t>
+      </w:r>
+      <w:r>
+        <w:rPr>
+          <w:rFonts w:hint="cs"/>
+          <w:rtl/>
+        </w:rPr>
+        <w:t xml:space="preserve"> בשם "</w:t>
+      </w:r>
+      <w:r>
+        <w:t>MemAccess</w:t>
+      </w:r>
+      <w:r>
+        <w:rPr>
+          <w:rFonts w:hint="cs"/>
+          <w:rtl/>
+        </w:rPr>
+        <w:t xml:space="preserve">", ומכיל פונקציות המטפלות בקריאות </w:t>
+      </w:r>
+      <w:r>
+        <w:t>open, close, ioctl</w:t>
+      </w:r>
+      <w:r>
+        <w:rPr>
+          <w:rFonts w:hint="cs"/>
+          <w:rtl/>
+        </w:rPr>
+        <w:t xml:space="preserve"> וְ-</w:t>
+      </w:r>
+      <w:r>
+        <w:t>read</w:t>
+      </w:r>
+      <w:r>
+        <w:rPr>
+          <w:rFonts w:hint="cs"/>
+          <w:rtl/>
+        </w:rPr>
+        <w:t>.</w:t>
+      </w:r>
+      <w:r>
+        <w:rPr>
+          <w:rtl/>
+        </w:rPr>
+        <w:br/>
+      </w:r>
+      <w:r>
+        <w:rPr>
+          <w:rFonts w:hint="cs"/>
+          <w:rtl/>
+        </w:rPr>
+        <w:t xml:space="preserve">מתוך כולן, הפונקציה היחידה עם תוכן מעניין היא </w:t>
+      </w:r>
+      <w:r>
+        <w:t>read</w:t>
+      </w:r>
+      <w:r>
+        <w:rPr>
+          <w:rFonts w:hint="cs"/>
+          <w:rtl/>
+        </w:rPr>
+        <w:t>, שכן בכל קריאה מה-</w:t>
+      </w:r>
+      <w:r>
+        <w:t>driver</w:t>
+      </w:r>
+      <w:r>
+        <w:rPr>
+          <w:rFonts w:hint="cs"/>
+          <w:rtl/>
+        </w:rPr>
+        <w:t>, המודול פותח את ה-</w:t>
+      </w:r>
+      <w:r>
+        <w:t>device</w:t>
+      </w:r>
+      <w:r>
+        <w:rPr>
+          <w:rFonts w:hint="cs"/>
+          <w:rtl/>
+        </w:rPr>
+        <w:t xml:space="preserve"> הקבוע במערכת "</w:t>
+      </w:r>
+      <w:r>
+        <w:t>/</w:t>
+      </w:r>
+      <w:proofErr w:type="spellStart"/>
+      <w:r>
+        <w:t>dev</w:t>
+      </w:r>
+      <w:proofErr w:type="spellEnd"/>
+      <w:r>
+        <w:t>/</w:t>
+      </w:r>
+      <w:proofErr w:type="spellStart"/>
+      <w:r>
+        <w:t>mem</w:t>
+      </w:r>
+      <w:proofErr w:type="spellEnd"/>
+      <w:r>
+        <w:rPr>
+          <w:rFonts w:hint="cs"/>
+          <w:rtl/>
+        </w:rPr>
+        <w:t xml:space="preserve">", אשר מאפשר גישה ישירה לזיכרון הפיזי וקורא ממנו את כמות הבתים המבוקשת החל מכתובת קבועה מראש (שנקבעת בעת הקומפילציה של המודול; זהו הקבוע </w:t>
+      </w:r>
+      <w:r>
+        <w:rPr>
+          <w:b/>
+          <w:bCs/>
+          <w:color w:val="5F497A" w:themeColor="accent4" w:themeShade="BF"/>
+        </w:rPr>
+        <w:t>BASE_ADDRESS</w:t>
+      </w:r>
+      <w:r>
+        <w:rPr>
+          <w:rFonts w:hint="cs"/>
+          <w:rtl/>
+        </w:rPr>
+        <w:t xml:space="preserve"> אשר מוגדר ב-"</w:t>
       </w:r>
       <w:proofErr w:type="spellStart"/>
       <w:r>
@@ -7255,14 +7478,312 @@
           <w:bCs/>
           <w:color w:val="E36C0A" w:themeColor="accent6" w:themeShade="BF"/>
         </w:rPr>
-        <w:t>MemAccess</w:t>
-      </w:r>
-      <w:proofErr w:type="spellEnd"/>
-      <w:r>
-        <w:rPr>
-          <w:rFonts w:hint="cs"/>
-          <w:rtl/>
-        </w:rPr>
+        <w:t>MemAccess.h</w:t>
+      </w:r>
+      <w:proofErr w:type="spellEnd"/>
+      <w:r>
+        <w:rPr>
+          <w:rFonts w:hint="cs"/>
+          <w:rtl/>
+        </w:rPr>
+        <w:t>") לתוך ה-</w:t>
+      </w:r>
+      <w:r>
+        <w:t>buffer</w:t>
+      </w:r>
+      <w:r>
+        <w:rPr>
+          <w:rFonts w:hint="cs"/>
+          <w:rtl/>
+        </w:rPr>
+        <w:t xml:space="preserve"> הנתון.</w:t>
+      </w:r>
+    </w:p>
+    <w:p>
+      <w:pPr>
+        <w:pStyle w:val="Heading2"/>
+      </w:pPr>
+      <w:r>
+        <w:rPr>
+          <w:rFonts w:hint="cs"/>
+          <w:rtl/>
+        </w:rPr>
+        <w:t>גישה ל-</w:t>
+      </w:r>
+      <w:r>
+        <w:t>/</w:t>
+      </w:r>
+      <w:proofErr w:type="spellStart"/>
+      <w:r>
+        <w:t>dev</w:t>
+      </w:r>
+      <w:proofErr w:type="spellEnd"/>
+      <w:r>
+        <w:t>/</w:t>
+      </w:r>
+      <w:proofErr w:type="spellStart"/>
+      <w:r>
+        <w:t>mem</w:t>
+      </w:r>
+      <w:proofErr w:type="spellEnd"/>
+    </w:p>
+    <w:p>
+      <w:pPr>
+        <w:rPr>
+          <w:rFonts w:hint="cs"/>
+          <w:rtl/>
+        </w:rPr>
+      </w:pPr>
+      <w:r>
+        <w:rPr>
+          <w:rFonts w:hint="cs"/>
+          <w:rtl/>
+        </w:rPr>
+        <w:t>לשם קבלת הרשאות גישה ל-"</w:t>
+      </w:r>
+      <w:r>
+        <w:t>/</w:t>
+      </w:r>
+      <w:proofErr w:type="spellStart"/>
+      <w:r>
+        <w:t>dev</w:t>
+      </w:r>
+      <w:proofErr w:type="spellEnd"/>
+      <w:r>
+        <w:t>/</w:t>
+      </w:r>
+      <w:proofErr w:type="spellStart"/>
+      <w:r>
+        <w:t>mem</w:t>
+      </w:r>
+      <w:proofErr w:type="spellEnd"/>
+      <w:r>
+        <w:rPr>
+          <w:rFonts w:hint="cs"/>
+          <w:rtl/>
+        </w:rPr>
+        <w:t>" על ה-</w:t>
+      </w:r>
+      <w:r>
+        <w:t>process</w:t>
+      </w:r>
+      <w:r>
+        <w:rPr>
+          <w:rFonts w:hint="cs"/>
+          <w:rtl/>
+        </w:rPr>
+        <w:t xml:space="preserve"> להיות בעל הרשאות מסוימות.</w:t>
+      </w:r>
+      <w:r>
+        <w:rPr>
+          <w:rtl/>
+        </w:rPr>
+        <w:br/>
+      </w:r>
+      <w:r>
+        <w:rPr>
+          <w:rFonts w:hint="cs"/>
+          <w:rtl/>
+        </w:rPr>
+        <w:t xml:space="preserve">לא התעמקתי יותר מדי באם ניתן להשיג את ההרשאות הללו מתוך </w:t>
+      </w:r>
+      <w:r>
+        <w:t>User Space</w:t>
+      </w:r>
+      <w:r>
+        <w:rPr>
+          <w:rFonts w:hint="cs"/>
+          <w:rtl/>
+        </w:rPr>
+        <w:t xml:space="preserve"> מבלי גישת </w:t>
+      </w:r>
+      <w:r>
+        <w:t>Root</w:t>
+      </w:r>
+      <w:r>
+        <w:rPr>
+          <w:rFonts w:hint="cs"/>
+          <w:rtl/>
+        </w:rPr>
+        <w:t xml:space="preserve"> או עזרה מה-</w:t>
+      </w:r>
+      <w:r>
+        <w:t>Kernel</w:t>
+      </w:r>
+      <w:r>
+        <w:rPr>
+          <w:rFonts w:hint="cs"/>
+          <w:rtl/>
+        </w:rPr>
+        <w:t xml:space="preserve"> (כרגע ה-</w:t>
+      </w:r>
+      <w:r>
+        <w:t>Kernel Module</w:t>
+      </w:r>
+      <w:r>
+        <w:rPr>
+          <w:rFonts w:hint="cs"/>
+          <w:rtl/>
+        </w:rPr>
+        <w:t xml:space="preserve"> הופך כל מי שמשתמש בו לבעל הרשאה כזו) </w:t>
+      </w:r>
+      <w:r>
+        <w:rPr>
+          <w:rtl/>
+        </w:rPr>
+        <w:t>–</w:t>
+      </w:r>
+      <w:r>
+        <w:rPr>
+          <w:rFonts w:hint="cs"/>
+          <w:rtl/>
+        </w:rPr>
+        <w:t xml:space="preserve"> אך כן ראיתי שלא דרוש לשם כך שה-</w:t>
+      </w:r>
+      <w:r>
+        <w:t>process</w:t>
+      </w:r>
+      <w:r>
+        <w:rPr>
+          <w:rFonts w:hint="cs"/>
+          <w:rtl/>
+        </w:rPr>
+        <w:t xml:space="preserve"> יהיה בעל </w:t>
+      </w:r>
+      <w:r>
+        <w:t>UID</w:t>
+      </w:r>
+      <w:r>
+        <w:rPr>
+          <w:rFonts w:hint="cs"/>
+          <w:rtl/>
+        </w:rPr>
+        <w:t xml:space="preserve"> שהוא 0 (כלומר שיחשב כ-</w:t>
+      </w:r>
+      <w:r>
+        <w:t>Root</w:t>
+      </w:r>
+      <w:r>
+        <w:rPr>
+          <w:rFonts w:hint="cs"/>
+          <w:rtl/>
+        </w:rPr>
+        <w:t>).</w:t>
+      </w:r>
+      <w:r>
+        <w:rPr>
+          <w:rtl/>
+        </w:rPr>
+        <w:br/>
+      </w:r>
+      <w:r>
+        <w:rPr>
+          <w:rFonts w:hint="cs"/>
+          <w:rtl/>
+        </w:rPr>
+        <w:t>מה שיש לשנות הוא את ערכם של שני שדות במאפייני ה-</w:t>
+      </w:r>
+      <w:r>
+        <w:t>process</w:t>
+      </w:r>
+      <w:r>
+        <w:rPr>
+          <w:rFonts w:hint="cs"/>
+          <w:rtl/>
+        </w:rPr>
+        <w:t xml:space="preserve">, אשר שמורים במערך </w:t>
+      </w:r>
+      <w:r>
+        <w:rPr>
+          <w:b/>
+          <w:bCs/>
+        </w:rPr>
+        <w:t>cap_effective.cap</w:t>
+      </w:r>
+      <w:r>
+        <w:rPr>
+          <w:rFonts w:hint="cs"/>
+          <w:rtl/>
+        </w:rPr>
+        <w:t xml:space="preserve"> של מבנה ה-</w:t>
+      </w:r>
+      <w:r>
+        <w:t>credentials</w:t>
+      </w:r>
+      <w:r>
+        <w:rPr>
+          <w:rFonts w:hint="cs"/>
+          <w:rtl/>
+        </w:rPr>
+        <w:t xml:space="preserve"> שלו (זהו מערך עם שני תאים מסוג </w:t>
+      </w:r>
+      <w:proofErr w:type="spellStart"/>
+      <w:r>
+        <w:rPr>
+          <w:b/>
+          <w:bCs/>
+          <w:color w:val="365F91" w:themeColor="accent1" w:themeShade="BF"/>
+        </w:rPr>
+        <w:t>int</w:t>
+      </w:r>
+      <w:proofErr w:type="spellEnd"/>
+      <w:r>
+        <w:rPr>
+          <w:rFonts w:hint="cs"/>
+          <w:rtl/>
+        </w:rPr>
+        <w:t>).</w:t>
+      </w:r>
+      <w:r>
+        <w:rPr>
+          <w:rtl/>
+        </w:rPr>
+        <w:br/>
+      </w:r>
+      <w:r>
+        <w:rPr>
+          <w:rFonts w:hint="cs"/>
+          <w:rtl/>
+        </w:rPr>
+        <w:t xml:space="preserve">אם יש בשני התאים את הערך </w:t>
+      </w:r>
+      <w:r>
+        <w:t>-1</w:t>
+      </w:r>
+      <w:r>
+        <w:rPr>
+          <w:rFonts w:hint="cs"/>
+          <w:rtl/>
+        </w:rPr>
+        <w:t>, אז ה-</w:t>
+      </w:r>
+      <w:r>
+        <w:t>process</w:t>
+      </w:r>
+      <w:r>
+        <w:rPr>
+          <w:rFonts w:hint="cs"/>
+          <w:rtl/>
+        </w:rPr>
+        <w:t xml:space="preserve"> יכול לגשת ל-</w:t>
+      </w:r>
+      <w:r>
+        <w:t>"/</w:t>
+      </w:r>
+      <w:proofErr w:type="spellStart"/>
+      <w:r>
+        <w:t>dev</w:t>
+      </w:r>
+      <w:proofErr w:type="spellEnd"/>
+      <w:r>
+        <w:t>/</w:t>
+      </w:r>
+      <w:proofErr w:type="spellStart"/>
+      <w:r>
+        <w:t>mem</w:t>
+      </w:r>
+      <w:proofErr w:type="spellEnd"/>
+      <w:r>
         <w:t>"</w:t>
       </w:r>
       <w:r>
@@ -7270,7 +7791,32 @@
           <w:rFonts w:hint="cs"/>
           <w:rtl/>
         </w:rPr>
-        <w:t>.</w:t>
+        <w:t xml:space="preserve"> מבלי לקבל שגיאה.</w:t>
+      </w:r>
+    </w:p>
+    <w:p>
+      <w:pPr>
+        <w:rPr>
+          <w:rFonts w:hint="cs"/>
+          <w:rtl/>
+        </w:rPr>
+      </w:pPr>
+      <w:r>
+        <w:rPr>
+          <w:rFonts w:hint="cs"/>
+          <w:rtl/>
+        </w:rPr>
+        <w:t>יתכן שמספיק לשנות רק ערך אחד, ויתכן שלא חייבים לשנותם ל-</w:t>
+      </w:r>
+      <w:r>
+        <w:t>-1</w:t>
+      </w:r>
+      <w:r>
+        <w:rPr>
+          <w:rFonts w:hint="cs"/>
+          <w:rtl/>
+        </w:rPr>
+        <w:t>; לא בדקתי זאת.</w:t>
       </w:r>
       <w:r>
         <w:rPr>
@@ -7283,62 +7829,334 @@
           <w:rFonts w:hint="cs"/>
           <w:rtl/>
         </w:rPr>
-        <w:t xml:space="preserve">כמו-כן, התיקייה כוללת קבצי </w:t>
-      </w:r>
-      <w:proofErr w:type="spellStart"/>
-      <w:r>
-        <w:rPr>
-          <w:rFonts w:hint="cs"/>
-          <w:rtl/>
-        </w:rPr>
-        <w:t>פרוייקט</w:t>
-      </w:r>
-      <w:proofErr w:type="spellEnd"/>
-      <w:r>
-        <w:rPr>
-          <w:rFonts w:hint="cs"/>
-          <w:rtl/>
-        </w:rPr>
-        <w:t xml:space="preserve"> עבור </w:t>
-      </w:r>
-      <w:r>
-        <w:t>Eclipse</w:t>
-      </w:r>
-      <w:r>
-        <w:rPr>
-          <w:rFonts w:hint="cs"/>
-          <w:rtl/>
-        </w:rPr>
-        <w:t xml:space="preserve"> וקובץ </w:t>
-      </w:r>
-      <w:proofErr w:type="spellStart"/>
-      <w:r>
-        <w:t>Makefile</w:t>
-      </w:r>
-      <w:proofErr w:type="spellEnd"/>
-      <w:r>
-        <w:rPr>
-          <w:rFonts w:hint="cs"/>
-          <w:rtl/>
-        </w:rPr>
-        <w:t xml:space="preserve"> בשביל הבנייה ובשביל טעינת המודול </w:t>
-      </w:r>
-      <w:proofErr w:type="spellStart"/>
-      <w:r>
-        <w:rPr>
-          <w:rFonts w:hint="cs"/>
-          <w:rtl/>
-        </w:rPr>
-        <w:t>לאמולטור</w:t>
-      </w:r>
-      <w:proofErr w:type="spellEnd"/>
-      <w:r>
-        <w:rPr>
-          <w:rFonts w:hint="cs"/>
-          <w:rtl/>
-        </w:rPr>
-        <w:t xml:space="preserve"> פועל (או למכשיר מחובר, אם הוא מאפשר זאת).</w:t>
-      </w:r>
+        <w:t xml:space="preserve">בכל מקרה, הפונקציה </w:t>
+      </w:r>
+      <w:proofErr w:type="spellStart"/>
+      <w:r>
+        <w:rPr>
+          <w:b/>
+          <w:bCs/>
+        </w:rPr>
+        <w:t>setcreds</w:t>
+      </w:r>
+      <w:proofErr w:type="spellEnd"/>
+      <w:r>
+        <w:rPr>
+          <w:rFonts w:hint="cs"/>
+          <w:rtl/>
+        </w:rPr>
+        <w:t xml:space="preserve"> בקובץ "</w:t>
+      </w:r>
+      <w:proofErr w:type="spellStart"/>
+      <w:r>
+        <w:rPr>
+          <w:b/>
+          <w:bCs/>
+          <w:color w:val="E36C0A" w:themeColor="accent6" w:themeShade="BF"/>
+        </w:rPr>
+        <w:t>MemAccess.c</w:t>
+      </w:r>
+      <w:proofErr w:type="spellEnd"/>
+      <w:r>
+        <w:rPr>
+          <w:rFonts w:hint="cs"/>
+          <w:rtl/>
+        </w:rPr>
+        <w:t>"</w:t>
+      </w:r>
+      <w:r>
+        <w:rPr>
+          <w:rFonts w:hint="cs"/>
+          <w:rtl/>
+        </w:rPr>
+        <w:t xml:space="preserve"> משנה את ההרשאות הללו עבור ה-</w:t>
+      </w:r>
+      <w:r>
+        <w:t>process</w:t>
+      </w:r>
+      <w:r>
+        <w:rPr>
+          <w:rFonts w:hint="cs"/>
+          <w:rtl/>
+        </w:rPr>
+        <w:t xml:space="preserve"> הנוכחי.</w:t>
+      </w:r>
+      <w:r>
+        <w:rPr>
+          <w:rtl/>
+        </w:rPr>
+        <w:br/>
+      </w:r>
+      <w:r>
+        <w:rPr>
+          <w:rFonts w:hint="cs"/>
+          <w:rtl/>
+        </w:rPr>
+        <w:t>הקובץ מכיל גם קוד עבור שינוי ה-</w:t>
+      </w:r>
+      <w:r>
+        <w:t>UID</w:t>
+      </w:r>
+      <w:r>
+        <w:rPr>
+          <w:rFonts w:hint="cs"/>
+          <w:rtl/>
+        </w:rPr>
+        <w:t xml:space="preserve"> וה-</w:t>
+      </w:r>
+      <w:r>
+        <w:t>GID</w:t>
+      </w:r>
+      <w:r>
+        <w:rPr>
+          <w:rFonts w:hint="cs"/>
+          <w:rtl/>
+        </w:rPr>
+        <w:t xml:space="preserve"> (</w:t>
+      </w:r>
+      <w:proofErr w:type="spellStart"/>
+      <w:r>
+        <w:rPr>
+          <w:b/>
+          <w:bCs/>
+        </w:rPr>
+        <w:t>setids</w:t>
+      </w:r>
+      <w:proofErr w:type="spellEnd"/>
+      <w:r>
+        <w:rPr>
+          <w:rFonts w:hint="cs"/>
+          <w:rtl/>
+        </w:rPr>
+        <w:t>), וכן פונקציה הבודקת את ההרשאות של ה-</w:t>
+      </w:r>
+      <w:r>
+        <w:t>process</w:t>
+      </w:r>
+      <w:r>
+        <w:rPr>
+          <w:rFonts w:hint="cs"/>
+          <w:rtl/>
+        </w:rPr>
+        <w:t xml:space="preserve"> הנוכחי (</w:t>
+      </w:r>
+      <w:proofErr w:type="spellStart"/>
+      <w:r>
+        <w:rPr>
+          <w:b/>
+          <w:bCs/>
+        </w:rPr>
+        <w:t>creds_test</w:t>
+      </w:r>
+      <w:proofErr w:type="spellEnd"/>
+      <w:r>
+        <w:rPr>
+          <w:rFonts w:hint="cs"/>
+          <w:rtl/>
+        </w:rPr>
+        <w:t>).</w:t>
+      </w:r>
+    </w:p>
+    <w:p>
+      <w:pPr>
+        <w:pStyle w:val="Heading2"/>
+        <w:rPr>
+          <w:rFonts w:hint="cs"/>
+          <w:rtl/>
+        </w:rPr>
+      </w:pPr>
+      <w:r>
+        <w:rPr>
+          <w:rFonts w:hint="cs"/>
+          <w:rtl/>
+        </w:rPr>
+        <w:t>קריאת קבצים מה-</w:t>
+      </w:r>
+      <w:r>
+        <w:t>Kernel</w:t>
+      </w:r>
+    </w:p>
+    <w:p>
+      <w:pPr>
+        <w:rPr>
+          <w:rFonts w:hint="cs"/>
+          <w:rtl/>
+        </w:rPr>
+      </w:pPr>
+      <w:r>
+        <w:rPr>
+          <w:rFonts w:hint="cs"/>
+          <w:rtl/>
+        </w:rPr>
+        <w:t>באופן כללי, ה-</w:t>
+      </w:r>
+      <w:r>
+        <w:t>K</w:t>
+      </w:r>
+      <w:bookmarkStart w:id="0" w:name="_GoBack"/>
+      <w:bookmarkEnd w:id="0"/>
+      <w:r>
+        <w:t>ernel</w:t>
+      </w:r>
+      <w:r>
+        <w:rPr>
+          <w:rFonts w:hint="cs"/>
+          <w:rtl/>
+        </w:rPr>
+        <w:t xml:space="preserve"> של </w:t>
+      </w:r>
+      <w:r>
+        <w:t>Linux</w:t>
+      </w:r>
+      <w:r>
+        <w:rPr>
+          <w:rFonts w:hint="cs"/>
+          <w:rtl/>
+        </w:rPr>
+        <w:t xml:space="preserve"> (עליו מבוסס ה-</w:t>
+      </w:r>
+      <w:r>
+        <w:t>Kernel</w:t>
+      </w:r>
+      <w:r>
+        <w:rPr>
+          <w:rFonts w:hint="cs"/>
+          <w:rtl/>
+        </w:rPr>
+        <w:t xml:space="preserve"> של </w:t>
+      </w:r>
+      <w:r>
+        <w:t>Android</w:t>
+      </w:r>
+      <w:r>
+        <w:rPr>
+          <w:rFonts w:hint="cs"/>
+          <w:rtl/>
+        </w:rPr>
+        <w:t>) מאוד לא אוהב את הרעיון של פתיחת קבצים מתוך ה-</w:t>
+      </w:r>
+      <w:r>
+        <w:t>Kernel</w:t>
+      </w:r>
+      <w:r>
+        <w:rPr>
+          <w:rFonts w:hint="cs"/>
+          <w:rtl/>
+        </w:rPr>
+        <w:t>. לשם כך היה עליי לגשת לפונקציות ברמה קצת גבוהה מפונקציות הגישה עצמן (</w:t>
+      </w:r>
+      <w:proofErr w:type="spellStart"/>
+      <w:r>
+        <w:rPr>
+          <w:b/>
+          <w:bCs/>
+        </w:rPr>
+        <w:t>vfs_read</w:t>
+      </w:r>
+      <w:proofErr w:type="spellEnd"/>
+      <w:r>
+        <w:rPr>
+          <w:rFonts w:hint="cs"/>
+          <w:rtl/>
+        </w:rPr>
+        <w:t xml:space="preserve"> במקום </w:t>
+      </w:r>
+      <w:proofErr w:type="spellStart"/>
+      <w:r>
+        <w:rPr>
+          <w:b/>
+          <w:bCs/>
+        </w:rPr>
+        <w:t>sys_read</w:t>
+      </w:r>
+      <w:proofErr w:type="spellEnd"/>
+      <w:r>
+        <w:rPr>
+          <w:rFonts w:hint="cs"/>
+          <w:rtl/>
+        </w:rPr>
+        <w:t>), והיה עליי גם לשכנע את ה-</w:t>
+      </w:r>
+      <w:r>
+        <w:t>Kernel</w:t>
+      </w:r>
+      <w:r>
+        <w:rPr>
+          <w:rFonts w:hint="cs"/>
+          <w:rtl/>
+        </w:rPr>
+        <w:t xml:space="preserve"> שזה בסדר שהכתובות שהוא מקבל לשם כך מגיעות מתוך </w:t>
+      </w:r>
+      <w:r>
+        <w:t>Kernel Space</w:t>
+      </w:r>
+      <w:r>
+        <w:rPr>
+          <w:rFonts w:hint="cs"/>
+          <w:rtl/>
+        </w:rPr>
+        <w:t xml:space="preserve"> ולא </w:t>
+      </w:r>
+      <w:r>
+        <w:t>User Space</w:t>
+      </w:r>
+      <w:r>
+        <w:rPr>
+          <w:rFonts w:hint="cs"/>
+          <w:rtl/>
+        </w:rPr>
+        <w:t xml:space="preserve"> (זה מה שהפונקציה </w:t>
+      </w:r>
+      <w:proofErr w:type="spellStart"/>
+      <w:r>
+        <w:rPr>
+          <w:b/>
+          <w:bCs/>
+        </w:rPr>
+        <w:t>set_fs</w:t>
+      </w:r>
+      <w:proofErr w:type="spellEnd"/>
+      <w:r>
+        <w:rPr>
+          <w:rFonts w:hint="cs"/>
+          <w:rtl/>
+        </w:rPr>
+        <w:t xml:space="preserve"> עושה, פחות או יותר).</w:t>
+      </w:r>
+      <w:r>
+        <w:rPr>
+          <w:rtl/>
+        </w:rPr>
+        <w:br/>
+      </w:r>
+      <w:r>
+        <w:rPr>
+          <w:rFonts w:hint="cs"/>
+          <w:rtl/>
+        </w:rPr>
+        <w:t>כל הקוד שעושה את הפתיחה, הסגירה והקריאה מקובץ נלקח מהמקור הבא:</w:t>
+      </w:r>
+    </w:p>
+    <w:p>
+      <w:pPr>
+        <w:bidi w:val="0"/>
+      </w:pPr>
+      <w:hyperlink r:id="rId11" w:history="1">
+        <w:r>
+          <w:rPr>
+            <w:rStyle w:val="Hyperlink"/>
+          </w:rPr>
+          <w:t>http://stackoverflow.com/questions/1184274/how-to-read-write-files-within-a-linux-kernel-module</w:t>
+        </w:r>
+      </w:hyperlink>
+    </w:p>
+    <w:p>
+      <w:pPr>
+        <w:rPr>
+          <w:rFonts w:hint="cs"/>
+          <w:rtl/>
+        </w:rPr>
+      </w:pPr>
     </w:p>
     <w:p>
       <w:pPr>

</xml_diff>